<commit_message>
Modification des maquettes et de la base de données + documentation de la modification
</commit_message>
<xml_diff>
--- a/docs/analysis/journal_de_bord.docx
+++ b/docs/analysis/journal_de_bord.docx
@@ -15,8 +15,23 @@
         <w:pStyle w:val="Heading2"/>
       </w:pPr>
       <w:r>
+        <w:t xml:space="preserve">Lundi </w:t>
+      </w:r>
+      <w:r>
         <w:t>25 mai 2020</w:t>
       </w:r>
+      <w:r>
+        <w:t xml:space="preserve"> – 1</w:t>
+      </w:r>
+      <w:r>
+        <w:rPr>
+          <w:vertAlign w:val="superscript"/>
+        </w:rPr>
+        <w:t>er</w:t>
+      </w:r>
+      <w:r>
+        <w:t xml:space="preserve"> jour</w:t>
+      </w:r>
     </w:p>
     <w:p>
       <w:pPr>
@@ -41,7 +56,13 @@
     </w:p>
     <w:p>
       <w:r>
-        <w:t>La planification du TPI m’a pris 2 heures à compléter. J’avais du mal à estimer le temps de chaque tâche, c’est pourquoi j’ai pris autant de temps.</w:t>
+        <w:t xml:space="preserve">La planification du TPI m’a pris </w:t>
+      </w:r>
+      <w:r>
+        <w:t>deux</w:t>
+      </w:r>
+      <w:r>
+        <w:t xml:space="preserve"> heures à compléter. J’avais du mal à estimer le temps de chaque tâche, c’est pourquoi j’ai pris autant de temps.</w:t>
       </w:r>
     </w:p>
     <w:p>
@@ -54,7 +75,13 @@
     </w:p>
     <w:p>
       <w:r>
-        <w:t>J’ai commencé par réaliser les maquettes de mes pages Web. Cet exercice m’a pris environ 3 heures car certaines pages contiennent énormément d’éléments.</w:t>
+        <w:t xml:space="preserve">J’ai commencé par réaliser les maquettes de mes pages Web. Cet exercice m’a pris environ </w:t>
+      </w:r>
+      <w:r>
+        <w:t>trois</w:t>
+      </w:r>
+      <w:r>
+        <w:t xml:space="preserve"> heures car certaines pages contiennent énormément d’éléments.</w:t>
       </w:r>
     </w:p>
     <w:p>
@@ -81,6 +108,162 @@
     <w:p>
       <w:r>
         <w:t>À 16h00, nous avons eu une visio-conférence avec M. Aigroz.</w:t>
+      </w:r>
+      <w:r>
+        <w:t xml:space="preserve"> Il m’a </w:t>
+      </w:r>
+      <w:r>
+        <w:t>demandé</w:t>
+      </w:r>
+      <w:r>
+        <w:t xml:space="preserve"> de modifier mes maquettes (certains points) afin qu’elles soient plus compréhensibles.</w:t>
+      </w:r>
+    </w:p>
+    <w:p>
+      <w:pPr>
+        <w:pStyle w:val="Heading3"/>
+      </w:pPr>
+      <w:r>
+        <w:t>Après les heures de cours</w:t>
+      </w:r>
+    </w:p>
+    <w:p>
+      <w:r>
+        <w:t xml:space="preserve">J’ai </w:t>
+      </w:r>
+      <w:r>
+        <w:t>modifié</w:t>
+      </w:r>
+      <w:r>
+        <w:t xml:space="preserve"> les maquettes comme me l’avait demandé M. Aigroz et je les ai documenté</w:t>
+      </w:r>
+      <w:r>
+        <w:t>s</w:t>
+      </w:r>
+      <w:r>
+        <w:t xml:space="preserve"> dans ma documentation technique.</w:t>
+      </w:r>
+    </w:p>
+    <w:p>
+      <w:r>
+        <w:br w:type="page"/>
+      </w:r>
+    </w:p>
+    <w:p>
+      <w:pPr>
+        <w:pStyle w:val="Heading2"/>
+      </w:pPr>
+      <w:r>
+        <w:lastRenderedPageBreak/>
+        <w:t>Mardi 26 mai 2020 – 2</w:t>
+      </w:r>
+      <w:r>
+        <w:rPr>
+          <w:vertAlign w:val="superscript"/>
+        </w:rPr>
+        <w:t>ème</w:t>
+      </w:r>
+      <w:r>
+        <w:t xml:space="preserve"> jour</w:t>
+      </w:r>
+    </w:p>
+    <w:p>
+      <w:pPr>
+        <w:pStyle w:val="Heading3"/>
+      </w:pPr>
+      <w:r>
+        <w:t>08h00</w:t>
+      </w:r>
+    </w:p>
+    <w:p>
+      <w:r>
+        <w:t>Pour commencer le 2</w:t>
+      </w:r>
+      <w:r>
+        <w:rPr>
+          <w:vertAlign w:val="superscript"/>
+        </w:rPr>
+        <w:t>ème</w:t>
+      </w:r>
+      <w:r>
+        <w:t xml:space="preserve"> jour de travail, j’ai conceptualisé ma base de données. J’ai réalisé un MCD avec toutes les tables et les liens entre elles.</w:t>
+      </w:r>
+    </w:p>
+    <w:p>
+      <w:pPr>
+        <w:pStyle w:val="Heading3"/>
+      </w:pPr>
+      <w:r>
+        <w:t>10h00</w:t>
+      </w:r>
+    </w:p>
+    <w:p>
+      <w:r>
+        <w:t>Deux heures plus tard, j’ai implémenté ma base de données dans MySQL Workbench en créant un modèle.</w:t>
+      </w:r>
+    </w:p>
+    <w:p>
+      <w:pPr>
+        <w:pStyle w:val="Heading3"/>
+      </w:pPr>
+      <w:r>
+        <w:t>11h00</w:t>
+      </w:r>
+    </w:p>
+    <w:p>
+      <w:r>
+        <w:t>Après avoir implémenté ma base de données, je l’ai documentée dans la documentation technique. J’en ai profité pour changer le style de mon fichier.</w:t>
+      </w:r>
+      <w:r>
+        <w:t xml:space="preserve"> J’ai également rédigé l’introduction et le contenu de mon TPI.</w:t>
+      </w:r>
+    </w:p>
+    <w:p>
+      <w:pPr>
+        <w:pStyle w:val="Heading3"/>
+      </w:pPr>
+      <w:r>
+        <w:t>14h00</w:t>
+      </w:r>
+    </w:p>
+    <w:p>
+      <w:r>
+        <w:t xml:space="preserve">À 14h00, ayant réalisé mes maquettes et ma base de données, j’ai commencé à coder mes classes. J’ai créé mes classes User (container et manager), </w:t>
+      </w:r>
+      <w:r>
+        <w:t>Movies (container et manager) et Session (manager).</w:t>
+      </w:r>
+    </w:p>
+    <w:p>
+      <w:pPr>
+        <w:pStyle w:val="Heading3"/>
+      </w:pPr>
+      <w:r>
+        <w:t>16h00</w:t>
+      </w:r>
+    </w:p>
+    <w:p>
+      <w:r>
+        <w:t xml:space="preserve">Nous avons eu une visio-conférence </w:t>
+      </w:r>
+      <w:r>
+        <w:t>avec M. Aigroz. Il m’a demander d’ajouter certains éléments à mes maquettes et de modifier ma base de données, qui contenait quelques imperfections.</w:t>
+      </w:r>
+    </w:p>
+    <w:p>
+      <w:pPr>
+        <w:pStyle w:val="Heading3"/>
+      </w:pPr>
+      <w:r>
+        <w:t>Après les heures de cours</w:t>
+      </w:r>
+    </w:p>
+    <w:p>
+      <w:r>
+        <w:t xml:space="preserve">J’ai modifié </w:t>
+      </w:r>
+      <w:r>
+        <w:t>mes maquettes et ma base de données. J’ai également modifié ma documentation technique.</w:t>
       </w:r>
     </w:p>
     <w:sectPr>
@@ -381,7 +564,7 @@
     <w:lsdException w:name="Table Web 2" w:semiHidden="1" w:unhideWhenUsed="1"/>
     <w:lsdException w:name="Table Web 3" w:semiHidden="1" w:unhideWhenUsed="1"/>
     <w:lsdException w:name="Balloon Text" w:semiHidden="1" w:unhideWhenUsed="1"/>
-    <w:lsdException w:name="Table Grid" w:semiHidden="1" w:uiPriority="59" w:unhideWhenUsed="1"/>
+    <w:lsdException w:name="Table Grid" w:uiPriority="59"/>
     <w:lsdException w:name="Table Theme" w:semiHidden="1" w:unhideWhenUsed="1"/>
     <w:lsdException w:name="Placeholder Text" w:semiHidden="1"/>
     <w:lsdException w:name="No Spacing" w:uiPriority="1" w:qFormat="1"/>

</xml_diff>

<commit_message>
création des méthodes + documentation
</commit_message>
<xml_diff>
--- a/docs/analysis/journal_de_bord.docx
+++ b/docs/analysis/journal_de_bord.docx
@@ -120,31 +120,6 @@
       </w:r>
     </w:p>
     <w:p>
-      <w:pPr>
-        <w:pStyle w:val="Heading3"/>
-      </w:pPr>
-      <w:r>
-        <w:t>Après les heures de cours</w:t>
-      </w:r>
-    </w:p>
-    <w:p>
-      <w:r>
-        <w:t xml:space="preserve">J’ai </w:t>
-      </w:r>
-      <w:r>
-        <w:t>modifié</w:t>
-      </w:r>
-      <w:r>
-        <w:t xml:space="preserve"> les maquettes comme me l’avait demandé M. Aigroz et je les ai documenté</w:t>
-      </w:r>
-      <w:r>
-        <w:t>s</w:t>
-      </w:r>
-      <w:r>
-        <w:t xml:space="preserve"> dans ma documentation technique.</w:t>
-      </w:r>
-    </w:p>
-    <w:p>
       <w:r>
         <w:br w:type="page"/>
       </w:r>
@@ -186,7 +161,16 @@
         <w:t>ème</w:t>
       </w:r>
       <w:r>
-        <w:t xml:space="preserve"> jour de travail, j’ai conceptualisé ma base de données. J’ai réalisé un MCD avec toutes les tables et les liens entre elles.</w:t>
+        <w:t xml:space="preserve"> jour de travail, </w:t>
+      </w:r>
+      <w:r>
+        <w:t>J’ai modifié les maquettes comme me l’avait demandé M. Aigroz et je les ai documentés dans ma documentation technique.</w:t>
+      </w:r>
+      <w:r>
+        <w:t xml:space="preserve"> J</w:t>
+      </w:r>
+      <w:r>
+        <w:t>’ai conceptualisé ma base de données. J’ai réalisé un MCD avec toutes les tables et les liens entre elles.</w:t>
       </w:r>
     </w:p>
     <w:p>
@@ -248,22 +232,6 @@
       </w:r>
       <w:r>
         <w:t>avec M. Aigroz. Il m’a demander d’ajouter certains éléments à mes maquettes et de modifier ma base de données, qui contenait quelques imperfections.</w:t>
-      </w:r>
-    </w:p>
-    <w:p>
-      <w:pPr>
-        <w:pStyle w:val="Heading3"/>
-      </w:pPr>
-      <w:r>
-        <w:t>Après les heures de cours</w:t>
-      </w:r>
-    </w:p>
-    <w:p>
-      <w:r>
-        <w:t xml:space="preserve">J’ai modifié </w:t>
-      </w:r>
-      <w:r>
-        <w:t>mes maquettes et ma base de données. J’ai également modifié ma documentation technique.</w:t>
       </w:r>
     </w:p>
     <w:p>
@@ -299,6 +267,12 @@
     </w:p>
     <w:p>
       <w:r>
+        <w:t>J’ai modifié mes maquettes et ma base de données. J’ai également modifié ma documentation technique.</w:t>
+      </w:r>
+      <w:r>
+        <w:t xml:space="preserve"> </w:t>
+      </w:r>
+      <w:r>
         <w:t>En revoyant ma base de données, j’ai remarqué certaines erreurs. Je les ai donc corrigées avant de les documenter.</w:t>
       </w:r>
     </w:p>
@@ -347,19 +321,107 @@
       </w:r>
     </w:p>
     <w:p>
+      <w:r>
+        <w:br w:type="page"/>
+      </w:r>
+    </w:p>
+    <w:p>
+      <w:pPr>
+        <w:pStyle w:val="Heading2"/>
+      </w:pPr>
+      <w:r>
+        <w:lastRenderedPageBreak/>
+        <w:t>Jeudi 28 mai 2020 – 4</w:t>
+      </w:r>
+      <w:r>
+        <w:rPr>
+          <w:vertAlign w:val="superscript"/>
+        </w:rPr>
+        <w:t>ème</w:t>
+      </w:r>
+      <w:r>
+        <w:t xml:space="preserve"> jour</w:t>
+      </w:r>
+    </w:p>
+    <w:p>
       <w:pPr>
         <w:pStyle w:val="Heading3"/>
       </w:pPr>
       <w:r>
-        <w:t>Après les heures de cours</w:t>
-      </w:r>
-    </w:p>
-    <w:p>
-      <w:r>
-        <w:t>J’ai corrigé les détails des commentaires sur mes maquettes et modifié ma base de données</w:t>
-      </w:r>
-      <w:r>
-        <w:t>, tout en documentant le travail dans la documentation technique.</w:t>
+        <w:t>08h00</w:t>
+      </w:r>
+    </w:p>
+    <w:p>
+      <w:r>
+        <w:t>J’ai corrigé les détails des commentaires sur mes maquettes et modifié ma base de données, tout en documentant le travail dans la documentation technique.</w:t>
+      </w:r>
+      <w:r>
+        <w:t xml:space="preserve"> Ensuite</w:t>
+      </w:r>
+      <w:r>
+        <w:t>, j’ai pu commencer à me concentrer sur les fonctions. J’ai donc travaill</w:t>
+      </w:r>
+      <w:r>
+        <w:t>é</w:t>
+      </w:r>
+      <w:r>
+        <w:t xml:space="preserve"> sur mes classes tout en les </w:t>
+      </w:r>
+      <w:r>
+        <w:t>documentant</w:t>
+      </w:r>
+      <w:r>
+        <w:t>.</w:t>
+      </w:r>
+    </w:p>
+    <w:p>
+      <w:pPr>
+        <w:pStyle w:val="Heading3"/>
+      </w:pPr>
+      <w:r>
+        <w:t>13h00</w:t>
+      </w:r>
+    </w:p>
+    <w:p>
+      <w:pPr>
+        <w:tabs>
+          <w:tab w:val="left" w:pos="1635"/>
+        </w:tabs>
+      </w:pPr>
+      <w:r>
+        <w:t>J’ai remarqué un problème dans la base de données. En voulant tester ma fonction « </w:t>
+      </w:r>
+      <w:proofErr w:type="spellStart"/>
+      <w:r>
+        <w:t>create</w:t>
+      </w:r>
+      <w:proofErr w:type="spellEnd"/>
+      <w:r>
+        <w:t>() » de ma classe « </w:t>
+      </w:r>
+      <w:proofErr w:type="spellStart"/>
+      <w:r>
+        <w:t>MovieManager</w:t>
+      </w:r>
+      <w:proofErr w:type="spellEnd"/>
+      <w:r>
+        <w:t> », je me suis rendu compte que je devais d’abord remplir mes tables avec des données. J’ai pu ensuite reprendre ma tâche avec les classes</w:t>
+      </w:r>
+      <w:r>
+        <w:t>.</w:t>
+      </w:r>
+    </w:p>
+    <w:p>
+      <w:pPr>
+        <w:pStyle w:val="Heading3"/>
+      </w:pPr>
+      <w:r>
+        <w:t>16h00</w:t>
+      </w:r>
+    </w:p>
+    <w:p>
+      <w:r>
+        <w:t>À cette heure-ci, nous aurions dû avoir une visio-conférence avec M. Aigroz. Malheureusement, il n’a pas pu être présent et nous a donné rendez-vous le lendemain à 9h00.</w:t>
       </w:r>
     </w:p>
     <w:sectPr>
@@ -409,6 +471,7 @@
         <w:docPartUnique/>
       </w:docPartObj>
     </w:sdtPr>
+    <w:sdtEndPr/>
     <w:sdtContent>
       <w:sdt>
         <w:sdtPr>
@@ -418,6 +481,7 @@
             <w:docPartUnique/>
           </w:docPartObj>
         </w:sdtPr>
+        <w:sdtEndPr/>
         <w:sdtContent>
           <w:p>
             <w:pPr>
@@ -600,7 +664,7 @@
       <w:rPr>
         <w:noProof/>
       </w:rPr>
-      <w:t>27 mai 2020</w:t>
+      <w:t>28 mai 2020</w:t>
     </w:r>
     <w:r>
       <w:rPr>
@@ -1076,6 +1140,28 @@
       <w:szCs w:val="24"/>
     </w:rPr>
   </w:style>
+  <w:style w:type="paragraph" w:styleId="Heading4">
+    <w:name w:val="heading 4"/>
+    <w:basedOn w:val="Normal"/>
+    <w:next w:val="Normal"/>
+    <w:link w:val="Heading4Char"/>
+    <w:uiPriority w:val="9"/>
+    <w:unhideWhenUsed/>
+    <w:qFormat/>
+    <w:rsid w:val="007D38A8"/>
+    <w:pPr>
+      <w:keepNext/>
+      <w:keepLines/>
+      <w:spacing w:before="40" w:after="0"/>
+      <w:outlineLvl w:val="3"/>
+    </w:pPr>
+    <w:rPr>
+      <w:rFonts w:asciiTheme="majorHAnsi" w:eastAsiaTheme="majorEastAsia" w:hAnsiTheme="majorHAnsi" w:cstheme="majorBidi"/>
+      <w:i/>
+      <w:iCs/>
+      <w:color w:val="365F91" w:themeColor="accent1" w:themeShade="BF"/>
+    </w:rPr>
+  </w:style>
   <w:style w:type="character" w:default="1" w:styleId="DefaultParagraphFont">
     <w:name w:val="Default Paragraph Font"/>
     <w:uiPriority w:val="1"/>
@@ -1185,6 +1271,19 @@
     <w:link w:val="Footer"/>
     <w:uiPriority w:val="99"/>
     <w:rsid w:val="00EC3585"/>
+  </w:style>
+  <w:style w:type="character" w:customStyle="1" w:styleId="Heading4Char">
+    <w:name w:val="Heading 4 Char"/>
+    <w:basedOn w:val="DefaultParagraphFont"/>
+    <w:link w:val="Heading4"/>
+    <w:uiPriority w:val="9"/>
+    <w:rsid w:val="007D38A8"/>
+    <w:rPr>
+      <w:rFonts w:asciiTheme="majorHAnsi" w:eastAsiaTheme="majorEastAsia" w:hAnsiTheme="majorHAnsi" w:cstheme="majorBidi"/>
+      <w:i/>
+      <w:iCs/>
+      <w:color w:val="365F91" w:themeColor="accent1" w:themeShade="BF"/>
+    </w:rPr>
   </w:style>
 </w:styles>
 </file>

</xml_diff>

<commit_message>
inscription + login avec mail
</commit_message>
<xml_diff>
--- a/docs/analysis/journal_de_bord.docx
+++ b/docs/analysis/journal_de_bord.docx
@@ -164,10 +164,7 @@
         <w:t xml:space="preserve"> jour de travail, </w:t>
       </w:r>
       <w:r>
-        <w:t>J’ai modifié les maquettes comme me l’avait demandé M. Aigroz et je les ai documentés dans ma documentation technique.</w:t>
-      </w:r>
-      <w:r>
-        <w:t xml:space="preserve"> J</w:t>
+        <w:t>J’ai modifié les maquettes comme me l’avait demandé M. Aigroz et je les ai documentés dans ma documentation technique. J</w:t>
       </w:r>
       <w:r>
         <w:t>’ai conceptualisé ma base de données. J’ai réalisé un MCD avec toutes les tables et les liens entre elles.</w:t>
@@ -353,10 +350,7 @@
     </w:p>
     <w:p>
       <w:r>
-        <w:t>J’ai corrigé les détails des commentaires sur mes maquettes et modifié ma base de données, tout en documentant le travail dans la documentation technique.</w:t>
-      </w:r>
-      <w:r>
-        <w:t xml:space="preserve"> Ensuite</w:t>
+        <w:t>J’ai corrigé les détails des commentaires sur mes maquettes et modifié ma base de données, tout en documentant le travail dans la documentation technique. Ensuite</w:t>
       </w:r>
       <w:r>
         <w:t>, j’ai pu commencer à me concentrer sur les fonctions. J’ai donc travaill</w:t>
@@ -389,23 +383,7 @@
         </w:tabs>
       </w:pPr>
       <w:r>
-        <w:t>J’ai remarqué un problème dans la base de données. En voulant tester ma fonction « </w:t>
-      </w:r>
-      <w:proofErr w:type="spellStart"/>
-      <w:r>
-        <w:t>create</w:t>
-      </w:r>
-      <w:proofErr w:type="spellEnd"/>
-      <w:r>
-        <w:t>() » de ma classe « </w:t>
-      </w:r>
-      <w:proofErr w:type="spellStart"/>
-      <w:r>
-        <w:t>MovieManager</w:t>
-      </w:r>
-      <w:proofErr w:type="spellEnd"/>
-      <w:r>
-        <w:t> », je me suis rendu compte que je devais d’abord remplir mes tables avec des données. J’ai pu ensuite reprendre ma tâche avec les classes</w:t>
+        <w:t>J’ai remarqué un problème dans la base de données. En voulant tester ma fonction « create() » de ma classe « MovieManager », je me suis rendu compte que je devais d’abord remplir mes tables avec des données. J’ai pu ensuite reprendre ma tâche avec les classes</w:t>
       </w:r>
       <w:r>
         <w:t>.</w:t>
@@ -422,6 +400,133 @@
     <w:p>
       <w:r>
         <w:t>À cette heure-ci, nous aurions dû avoir une visio-conférence avec M. Aigroz. Malheureusement, il n’a pas pu être présent et nous a donné rendez-vous le lendemain à 9h00.</w:t>
+      </w:r>
+    </w:p>
+    <w:p>
+      <w:r>
+        <w:br w:type="page"/>
+      </w:r>
+    </w:p>
+    <w:p>
+      <w:pPr>
+        <w:pStyle w:val="Heading2"/>
+      </w:pPr>
+      <w:r>
+        <w:lastRenderedPageBreak/>
+        <w:t>Vendredi 29 mai 2020 – 5</w:t>
+      </w:r>
+      <w:r>
+        <w:rPr>
+          <w:vertAlign w:val="superscript"/>
+        </w:rPr>
+        <w:t>ème</w:t>
+      </w:r>
+      <w:r>
+        <w:t xml:space="preserve"> jour</w:t>
+      </w:r>
+    </w:p>
+    <w:p>
+      <w:pPr>
+        <w:pStyle w:val="Heading3"/>
+      </w:pPr>
+      <w:r>
+        <w:t>08h00</w:t>
+      </w:r>
+    </w:p>
+    <w:p>
+      <w:r>
+        <w:t>J’ai continué</w:t>
+      </w:r>
+      <w:r>
+        <w:t xml:space="preserve"> à coder les méthodes contenues dans les classes tout en les documentant.</w:t>
+      </w:r>
+    </w:p>
+    <w:p>
+      <w:pPr>
+        <w:pStyle w:val="Heading3"/>
+      </w:pPr>
+      <w:r>
+        <w:t>09h00</w:t>
+      </w:r>
+    </w:p>
+    <w:p>
+      <w:r>
+        <w:t>Visio-conférence avec M. Aigroz. Il m’a demandé de créer un fichier de test par manager et d’enlever les transactions sur les méthodes qui ne touchait qu’à une seule table.</w:t>
+      </w:r>
+    </w:p>
+    <w:p>
+      <w:pPr>
+        <w:pStyle w:val="Heading3"/>
+      </w:pPr>
+      <w:r>
+        <w:t>10h00</w:t>
+      </w:r>
+    </w:p>
+    <w:p>
+      <w:r>
+        <w:t>J’ai corr</w:t>
+      </w:r>
+      <w:r>
+        <w:t>igé</w:t>
+      </w:r>
+      <w:r>
+        <w:t xml:space="preserve"> ce que M. Aigroz m’avait </w:t>
+      </w:r>
+      <w:r>
+        <w:t>demandé</w:t>
+      </w:r>
+      <w:r>
+        <w:t xml:space="preserve"> de corriger</w:t>
+      </w:r>
+      <w:r>
+        <w:t xml:space="preserve"> puis j’ai continué de travailler sur les fonctions.</w:t>
+      </w:r>
+    </w:p>
+    <w:p>
+      <w:pPr>
+        <w:pStyle w:val="Heading3"/>
+      </w:pPr>
+      <w:r>
+        <w:t>13h00</w:t>
+      </w:r>
+    </w:p>
+    <w:p>
+      <w:r>
+        <w:t xml:space="preserve">Création de la page de login et de la page d’inscription. J’ai ajouté les fonctions à ces pages afin de les rendre fonctionnelles. J’ai également </w:t>
+      </w:r>
+      <w:r>
+        <w:t>créé</w:t>
+      </w:r>
+      <w:r>
+        <w:t xml:space="preserve"> la page d’accueil ou j’ai complété les cartes contenant les informations des films</w:t>
+      </w:r>
+      <w:r>
+        <w:t>.</w:t>
+      </w:r>
+    </w:p>
+    <w:p>
+      <w:pPr>
+        <w:pStyle w:val="Heading3"/>
+      </w:pPr>
+      <w:r>
+        <w:t>15h00</w:t>
+      </w:r>
+    </w:p>
+    <w:p>
+      <w:r>
+        <w:t>J’ai cr</w:t>
+      </w:r>
+      <w:r>
+        <w:t>éé</w:t>
+      </w:r>
+      <w:r>
+        <w:t xml:space="preserve"> la page de détails de films et j’ai </w:t>
+      </w:r>
+      <w:r>
+        <w:t>affiché</w:t>
+      </w:r>
+      <w:r>
+        <w:t xml:space="preserve"> les informations des films.</w:t>
       </w:r>
     </w:p>
     <w:sectPr>
@@ -664,7 +769,7 @@
       <w:rPr>
         <w:noProof/>
       </w:rPr>
-      <w:t>28 mai 2020</w:t>
+      <w:t>29 mai 2020</w:t>
     </w:r>
     <w:r>
       <w:rPr>

</xml_diff>

<commit_message>
filtre + gestion users + suppression films et blocage
</commit_message>
<xml_diff>
--- a/docs/analysis/journal_de_bord.docx
+++ b/docs/analysis/journal_de_bord.docx
@@ -627,6 +627,74 @@
     <w:p>
       <w:r>
         <w:t>Visio-conférence avec M Aigroz. Il vérifie que tout va bien et que nous avançons à un bon rythme. Pendant le développement de mon site, je me suis rendu compte que j’avais oublié une page dans les maquettes. Il me conseille donc de la créer car c’est une page importante.</w:t>
+      </w:r>
+    </w:p>
+    <w:p>
+      <w:r>
+        <w:br w:type="page"/>
+      </w:r>
+    </w:p>
+    <w:p>
+      <w:pPr>
+        <w:pStyle w:val="Heading2"/>
+      </w:pPr>
+      <w:r>
+        <w:lastRenderedPageBreak/>
+        <w:t>Mercredi 03 juin 2020 – 7</w:t>
+      </w:r>
+      <w:r>
+        <w:rPr>
+          <w:vertAlign w:val="superscript"/>
+        </w:rPr>
+        <w:t>ème</w:t>
+      </w:r>
+      <w:r>
+        <w:t xml:space="preserve"> jour</w:t>
+      </w:r>
+    </w:p>
+    <w:p>
+      <w:pPr>
+        <w:pStyle w:val="Heading3"/>
+      </w:pPr>
+      <w:r>
+        <w:t>08h00</w:t>
+      </w:r>
+    </w:p>
+    <w:p>
+      <w:r>
+        <w:t>Pour commencer la journée, j’ai créé la maquette qu’il manquait et je l’ai documentée dans la documentation technique. Ensuite, j’ai codé la fonction de rendre (in)visible un film (où j’ai dû modifier la base de données ce qui m’a créer des problèmes dans le code) et la suppression du film après avoir créé la page. Ces tâches m’ont pris toute la matinée.</w:t>
+      </w:r>
+    </w:p>
+    <w:p>
+      <w:pPr>
+        <w:pStyle w:val="Heading3"/>
+      </w:pPr>
+      <w:r>
+        <w:t>11h30</w:t>
+      </w:r>
+    </w:p>
+    <w:p>
+      <w:r>
+        <w:t>Pendant l’après-midi, j’ai créé la page de gestion des utilisateurs et j’ai implémenté le blocage d’utilisateur avec l’envoi de mails.</w:t>
+      </w:r>
+      <w:r>
+        <w:t xml:space="preserve"> Ensuite, j’ai codé la méthode de filtrage de film. Cette fonction m’a pris un certain temps car je n’avais pas vraiment l’habitude de coder des filtres.</w:t>
+      </w:r>
+    </w:p>
+    <w:p>
+      <w:pPr>
+        <w:pStyle w:val="Heading3"/>
+      </w:pPr>
+      <w:r>
+        <w:t>14h00</w:t>
+      </w:r>
+    </w:p>
+    <w:p>
+      <w:r>
+        <w:t xml:space="preserve">Profitant de l’avance que j’avais, j’ai travaillé sur la documentation en vérifiant que tout ce que j’avais écrit était </w:t>
+      </w:r>
+      <w:r>
+        <w:t>juste et en documentant les méthodes que j’avais créé pendant la journée.</w:t>
       </w:r>
     </w:p>
     <w:sectPr>
@@ -869,7 +937,7 @@
       <w:rPr>
         <w:noProof/>
       </w:rPr>
-      <w:t>2 juin 2020</w:t>
+      <w:t>3 juin 2020</w:t>
     </w:r>
     <w:r>
       <w:rPr>
@@ -1304,7 +1372,7 @@
   <w:style w:type="paragraph" w:styleId="Heading2">
     <w:name w:val="heading 2"/>
     <w:basedOn w:val="Normal"/>
-    <w:next w:val="Normal"/>
+    <w:next w:val="Heading3"/>
     <w:link w:val="Heading2Char"/>
     <w:uiPriority w:val="9"/>
     <w:unhideWhenUsed/>

</xml_diff>

<commit_message>
fin du huitieme jour
</commit_message>
<xml_diff>
--- a/docs/analysis/journal_de_bord.docx
+++ b/docs/analysis/journal_de_bord.docx
@@ -695,6 +695,84 @@
       </w:r>
       <w:r>
         <w:t>juste et en documentant les méthodes que j’avais créé pendant la journée.</w:t>
+      </w:r>
+    </w:p>
+    <w:p>
+      <w:r>
+        <w:br w:type="page"/>
+      </w:r>
+    </w:p>
+    <w:p>
+      <w:pPr>
+        <w:pStyle w:val="Heading2"/>
+      </w:pPr>
+      <w:r>
+        <w:lastRenderedPageBreak/>
+        <w:t>Jeudi 04 juin 2020 – 8</w:t>
+      </w:r>
+      <w:r>
+        <w:rPr>
+          <w:vertAlign w:val="superscript"/>
+        </w:rPr>
+        <w:t>ème</w:t>
+      </w:r>
+      <w:r>
+        <w:t xml:space="preserve"> jour</w:t>
+      </w:r>
+    </w:p>
+    <w:p>
+      <w:pPr>
+        <w:pStyle w:val="Heading3"/>
+      </w:pPr>
+      <w:r>
+        <w:t>08h00</w:t>
+      </w:r>
+    </w:p>
+    <w:p>
+      <w:r>
+        <w:t>Pour commencer la journée, j’ai modifié la page d’accueil afin qu’elle n’affiche que les neuf films les plus (et les mieux) notés. La requête nécessaire à la récupération de ces films m’a pris beaucoup de temps à faire, j’avais du mal à la créer.</w:t>
+      </w:r>
+    </w:p>
+    <w:p>
+      <w:pPr>
+        <w:pStyle w:val="Heading3"/>
+      </w:pPr>
+      <w:r>
+        <w:t>09h30</w:t>
+      </w:r>
+    </w:p>
+    <w:p>
+      <w:r>
+        <w:t>J’ai implémenté la modification de film à mon projet. J’ai eu des problèmes au niveau de la méthode, cette tâche a donc pris plus de temps que prévu.</w:t>
+      </w:r>
+    </w:p>
+    <w:p>
+      <w:pPr>
+        <w:pStyle w:val="Heading3"/>
+      </w:pPr>
+      <w:r>
+        <w:t>11h30</w:t>
+      </w:r>
+    </w:p>
+    <w:p>
+      <w:r>
+        <w:t xml:space="preserve">À ce moment-là, j’ai </w:t>
+      </w:r>
+      <w:r>
+        <w:t>documenté mes modifications et apporter des améliorations à ma documentation technique.</w:t>
+      </w:r>
+    </w:p>
+    <w:p>
+      <w:pPr>
+        <w:pStyle w:val="Heading3"/>
+      </w:pPr>
+      <w:r>
+        <w:t>13h30</w:t>
+      </w:r>
+    </w:p>
+    <w:p>
+      <w:r>
+        <w:t>Une fois les grosses fonctionnalités du site programmées, j’ai voulu peaufiner en ajoutant des détails (messages d’erreurs, données sauvegardées en cas d’erreur, affichage des images lors des sélections, etc.)</w:t>
       </w:r>
     </w:p>
     <w:sectPr>
@@ -937,7 +1015,7 @@
       <w:rPr>
         <w:noProof/>
       </w:rPr>
-      <w:t>3 juin 2020</w:t>
+      <w:t>4 juin 2020</w:t>
     </w:r>
     <w:r>
       <w:rPr>

</xml_diff>

<commit_message>
affichage medias dynamiquement + manuel utilisateur
</commit_message>
<xml_diff>
--- a/docs/analysis/journal_de_bord.docx
+++ b/docs/analysis/journal_de_bord.docx
@@ -773,6 +773,68 @@
     <w:p>
       <w:r>
         <w:t>Une fois les grosses fonctionnalités du site programmées, j’ai voulu peaufiner en ajoutant des détails (messages d’erreurs, données sauvegardées en cas d’erreur, affichage des images lors des sélections, etc.)</w:t>
+      </w:r>
+    </w:p>
+    <w:p>
+      <w:r>
+        <w:br w:type="page"/>
+      </w:r>
+    </w:p>
+    <w:p>
+      <w:pPr>
+        <w:pStyle w:val="Heading2"/>
+      </w:pPr>
+      <w:r>
+        <w:lastRenderedPageBreak/>
+        <w:t>Vendredi 05 juin 2020 – 9</w:t>
+      </w:r>
+      <w:r>
+        <w:rPr>
+          <w:vertAlign w:val="superscript"/>
+        </w:rPr>
+        <w:t>ème</w:t>
+      </w:r>
+      <w:r>
+        <w:t xml:space="preserve"> jour</w:t>
+      </w:r>
+    </w:p>
+    <w:p>
+      <w:pPr>
+        <w:pStyle w:val="Heading3"/>
+      </w:pPr>
+      <w:r>
+        <w:t>08h00</w:t>
+      </w:r>
+    </w:p>
+    <w:p>
+      <w:r>
+        <w:t>J’ai continué à peaufiner mon site pendant la matinée. J’ai eu quelques soucis en JQuery pour afficher les images dynamiquement après le choix de l’utilisateur. J’avais réussi assez facilement à afficher une image, mais lorsqu’il s’agissait de plusieurs médias, ça ne marchait pas. Cette fonctionnalité m’a donc pris un certain temps à coder.</w:t>
+      </w:r>
+    </w:p>
+    <w:p>
+      <w:pPr>
+        <w:pStyle w:val="Heading3"/>
+      </w:pPr>
+      <w:r>
+        <w:t>12h00</w:t>
+      </w:r>
+    </w:p>
+    <w:p>
+      <w:r>
+        <w:t>J’ai documenté tous les changements faits sur mon site. J’ai également vérifié qu’il n’y avait pas d’erreur dans ma documentation technique.</w:t>
+      </w:r>
+    </w:p>
+    <w:p>
+      <w:pPr>
+        <w:pStyle w:val="Heading3"/>
+      </w:pPr>
+      <w:r>
+        <w:t>13h00</w:t>
+      </w:r>
+    </w:p>
+    <w:p>
+      <w:r>
+        <w:t>J’ai commencé le manuel utilisateur. Le manuel utilisateur se trouve sur le site Web. C’est une page d’aide que les utilisateurs pourront consulter en cas de problèmes.</w:t>
       </w:r>
     </w:p>
     <w:sectPr>
@@ -1015,7 +1077,7 @@
       <w:rPr>
         <w:noProof/>
       </w:rPr>
-      <w:t>4 juin 2020</w:t>
+      <w:t>6 juin 2020</w:t>
     </w:r>
     <w:r>
       <w:rPr>

</xml_diff>